<commit_message>
repackage template lib file
</commit_message>
<xml_diff>
--- a/EnterpriseArchitectJOD/src/test/resources/showFirstDiagramName.docx
+++ b/EnterpriseArchitectJOD/src/test/resources/showFirstDiagramName.docx
@@ -16,7 +16,7 @@
         <w:rPr>
           <w:lang w:val="en-US"/>
         </w:rPr>
-        <w:instrText xml:space="preserve"> MERGEFIELD  "[#include \"/freemarker_lib.ftl\"]"  \* MERGEFORMAT </w:instrText>
+        <w:instrText xml:space="preserve"> MERGEFIELD  "[#include \"/templates/ea_lib.ftl\"]"  \* MERGEFORMAT </w:instrText>
       </w:r>
       <w:r>
         <w:fldChar w:fldCharType="separate"/>
@@ -26,27 +26,31 @@
           <w:noProof/>
           <w:lang w:val="en-US"/>
         </w:rPr>
-        <w:t>«[#include "/freemarker_lib.ftl"]»</w:t>
+        <w:t>«[#include "/templates/ea_lib.ftl"]»</w:t>
       </w:r>
       <w:r>
         <w:fldChar w:fldCharType="end"/>
       </w:r>
     </w:p>
     <w:p>
-      <w:pPr>
+      <w:r>
+        <w:fldChar w:fldCharType="begin"/>
+      </w:r>
+      <w:r>
+        <w:instrText xml:space="preserve"> MERGEFIELD  "[#assign diagram = rootPackage.diagrams[0]]"  \* MERGEFORMAT </w:instrText>
+      </w:r>
+      <w:r>
+        <w:fldChar w:fldCharType="separate"/>
+      </w:r>
+      <w:r>
         <w:rPr>
-          <w:lang w:val="en-US"/>
+          <w:noProof/>
         </w:rPr>
-      </w:pPr>
-      <w:fldSimple w:instr=" MERGEFIELD  &quot;[#assign diagram = rootPackage.diagrams[0]]&quot;  \* MERGEFORMAT ">
-        <w:r>
-          <w:rPr>
-            <w:noProof/>
-            <w:lang w:val="en-US"/>
-          </w:rPr>
-          <w:t>«[#assign diagram = rootPackage.diagrams[»</w:t>
-        </w:r>
-      </w:fldSimple>
+        <w:t>«[#assign diagram = rootPackage.diagrams[»</w:t>
+      </w:r>
+      <w:r>
+        <w:fldChar w:fldCharType="end"/>
+      </w:r>
     </w:p>
     <w:p>
       <w:r>
@@ -687,7 +691,7 @@
 </file>
 
 <file path=customXml/itemProps1.xml><?xml version="1.0" encoding="utf-8"?>
-<ds:datastoreItem xmlns:ds="http://schemas.openxmlformats.org/officeDocument/2006/customXml" ds:itemID="{7A0CA851-27D3-4590-A35C-02DC507CB970}">
+<ds:datastoreItem xmlns:ds="http://schemas.openxmlformats.org/officeDocument/2006/customXml" ds:itemID="{671F7F31-43E2-4F18-9E84-D8CF70DC5E50}">
   <ds:schemaRefs>
     <ds:schemaRef ds:uri="http://schemas.openxmlformats.org/officeDocument/2006/bibliography"/>
   </ds:schemaRefs>

</xml_diff>